<commit_message>
added more files for final year project
</commit_message>
<xml_diff>
--- a/FinalYearDocuments/FinalYearDocumentation/InterimReport/Part3/Part3.docx
+++ b/FinalYearDocuments/FinalYearDocumentation/InterimReport/Part3/Part3.docx
@@ -76,16 +76,33 @@
       </w:r>
       <w:bookmarkEnd w:id="2"/>
     </w:p>
+    <w:p>
+      <w:r>
+        <w:t>FDD</w:t>
+      </w:r>
+    </w:p>
+    <w:p>
+      <w:r>
+        <w:t>Agile</w:t>
+      </w:r>
+    </w:p>
+    <w:p>
+      <w:r>
+        <w:t>Prototyping</w:t>
+      </w:r>
+      <w:bookmarkStart w:id="3" w:name="_GoBack"/>
+      <w:bookmarkEnd w:id="3"/>
+    </w:p>
     <w:p/>
     <w:p>
       <w:pPr>
         <w:pStyle w:val="Heading2"/>
       </w:pPr>
-      <w:bookmarkStart w:id="3" w:name="_Toc21978033"/>
+      <w:bookmarkStart w:id="4" w:name="_Toc21978033"/>
       <w:r>
         <w:t>3.3. Overview of System</w:t>
       </w:r>
-      <w:bookmarkEnd w:id="3"/>
+      <w:bookmarkEnd w:id="4"/>
     </w:p>
     <w:p/>
     <w:p>
@@ -98,11 +115,11 @@
       <w:pPr>
         <w:pStyle w:val="Heading2"/>
       </w:pPr>
-      <w:bookmarkStart w:id="4" w:name="_Toc21978034"/>
+      <w:bookmarkStart w:id="5" w:name="_Toc21978034"/>
       <w:r>
         <w:t>3.4. Front-End</w:t>
       </w:r>
-      <w:bookmarkEnd w:id="4"/>
+      <w:bookmarkEnd w:id="5"/>
     </w:p>
     <w:p/>
     <w:p>
@@ -111,6 +128,13 @@
       </w:r>
     </w:p>
     <w:p/>
+    <w:p>
+      <w:pPr>
+        <w:rPr>
+          <w:noProof/>
+        </w:rPr>
+      </w:pPr>
+    </w:p>
     <w:p>
       <w:r>
         <w:rPr>
@@ -118,8 +142,8 @@
         </w:rPr>
         <w:drawing>
           <wp:inline distT="0" distB="0" distL="0" distR="0">
-            <wp:extent cx="1573619" cy="2630802"/>
-            <wp:effectExtent l="0" t="0" r="7620" b="0"/>
+            <wp:extent cx="1322363" cy="2469861"/>
+            <wp:effectExtent l="0" t="0" r="0" b="6985"/>
             <wp:docPr id="4" name="Picture 4"/>
             <wp:cNvGraphicFramePr>
               <a:graphicFrameLocks xmlns:a="http://schemas.openxmlformats.org/drawingml/2006/main" noChangeAspect="1"/>
@@ -131,7 +155,7 @@
                     <pic:cNvPr id="4" name="IMG_20191201_160627.jpg"/>
                     <pic:cNvPicPr/>
                   </pic:nvPicPr>
-                  <pic:blipFill>
+                  <pic:blipFill rotWithShape="1">
                     <a:blip r:embed="rId4" cstate="print">
                       <a:extLst>
                         <a:ext uri="{28A0092B-C50C-407E-A947-70E740481C1C}">
@@ -139,18 +163,25 @@
                         </a:ext>
                       </a:extLst>
                     </a:blip>
-                    <a:stretch>
-                      <a:fillRect/>
-                    </a:stretch>
+                    <a:srcRect t="12569" r="21742"/>
+                    <a:stretch/>
                   </pic:blipFill>
-                  <pic:spPr>
+                  <pic:spPr bwMode="auto">
                     <a:xfrm>
                       <a:off x="0" y="0"/>
-                      <a:ext cx="1576499" cy="2635616"/>
+                      <a:ext cx="1338378" cy="2499772"/>
                     </a:xfrm>
                     <a:prstGeom prst="rect">
                       <a:avLst/>
                     </a:prstGeom>
+                    <a:ln>
+                      <a:noFill/>
+                    </a:ln>
+                    <a:extLst>
+                      <a:ext uri="{53640926-AAD7-44D8-BBD7-CCE9431645EC}">
+                        <a14:shadowObscured xmlns:a14="http://schemas.microsoft.com/office/drawing/2010/main"/>
+                      </a:ext>
+                    </a:extLst>
                   </pic:spPr>
                 </pic:pic>
               </a:graphicData>
@@ -162,13 +193,75 @@
         <w:t xml:space="preserve"> </w:t>
       </w:r>
       <w:r>
+        <w:t xml:space="preserve">    </w:t>
+      </w:r>
+      <w:r>
+        <w:rPr>
+          <w:noProof/>
+        </w:rPr>
+        <w:drawing>
+          <wp:inline distT="0" distB="0" distL="0" distR="0" wp14:anchorId="7663F989" wp14:editId="7468E5E4">
+            <wp:extent cx="1659255" cy="2496446"/>
+            <wp:effectExtent l="0" t="0" r="0" b="0"/>
+            <wp:docPr id="19" name="Picture 19"/>
+            <wp:cNvGraphicFramePr>
+              <a:graphicFrameLocks xmlns:a="http://schemas.openxmlformats.org/drawingml/2006/main" noChangeAspect="1"/>
+            </wp:cNvGraphicFramePr>
+            <a:graphic xmlns:a="http://schemas.openxmlformats.org/drawingml/2006/main">
+              <a:graphicData uri="http://schemas.openxmlformats.org/drawingml/2006/picture">
+                <pic:pic xmlns:pic="http://schemas.openxmlformats.org/drawingml/2006/picture">
+                  <pic:nvPicPr>
+                    <pic:cNvPr id="5" name="IMG_20191201_161318.jpg"/>
+                    <pic:cNvPicPr/>
+                  </pic:nvPicPr>
+                  <pic:blipFill rotWithShape="1">
+                    <a:blip r:embed="rId5" cstate="print">
+                      <a:extLst>
+                        <a:ext uri="{28A0092B-C50C-407E-A947-70E740481C1C}">
+                          <a14:useLocalDpi xmlns:a14="http://schemas.microsoft.com/office/drawing/2010/main" val="0"/>
+                        </a:ext>
+                      </a:extLst>
+                    </a:blip>
+                    <a:srcRect l="2641" t="16554" r="60700"/>
+                    <a:stretch/>
+                  </pic:blipFill>
+                  <pic:spPr bwMode="auto">
+                    <a:xfrm>
+                      <a:off x="0" y="0"/>
+                      <a:ext cx="1688783" cy="2540873"/>
+                    </a:xfrm>
+                    <a:prstGeom prst="rect">
+                      <a:avLst/>
+                    </a:prstGeom>
+                    <a:ln>
+                      <a:noFill/>
+                    </a:ln>
+                    <a:extLst>
+                      <a:ext uri="{53640926-AAD7-44D8-BBD7-CCE9431645EC}">
+                        <a14:shadowObscured xmlns:a14="http://schemas.microsoft.com/office/drawing/2010/main"/>
+                      </a:ext>
+                    </a:extLst>
+                  </pic:spPr>
+                </pic:pic>
+              </a:graphicData>
+            </a:graphic>
+          </wp:inline>
+        </w:drawing>
+      </w:r>
+      <w:r>
+        <w:rPr>
+          <w:noProof/>
+        </w:rPr>
+        <w:t xml:space="preserve">  </w:t>
+      </w:r>
+      <w:r>
         <w:rPr>
           <w:noProof/>
         </w:rPr>
         <w:drawing>
           <wp:inline distT="0" distB="0" distL="0" distR="0">
-            <wp:extent cx="3962385" cy="2619055"/>
-            <wp:effectExtent l="0" t="0" r="635" b="0"/>
+            <wp:extent cx="1468735" cy="2440714"/>
+            <wp:effectExtent l="0" t="0" r="0" b="0"/>
             <wp:docPr id="5" name="Picture 5"/>
             <wp:cNvGraphicFramePr>
               <a:graphicFrameLocks xmlns:a="http://schemas.openxmlformats.org/drawingml/2006/main" noChangeAspect="1"/>
@@ -180,7 +273,7 @@
                     <pic:cNvPr id="5" name="IMG_20191201_161318.jpg"/>
                     <pic:cNvPicPr/>
                   </pic:nvPicPr>
-                  <pic:blipFill>
+                  <pic:blipFill rotWithShape="1">
                     <a:blip r:embed="rId5" cstate="print">
                       <a:extLst>
                         <a:ext uri="{28A0092B-C50C-407E-A947-70E740481C1C}">
@@ -188,18 +281,25 @@
                         </a:ext>
                       </a:extLst>
                     </a:blip>
-                    <a:stretch>
-                      <a:fillRect/>
-                    </a:stretch>
+                    <a:srcRect l="61608" t="15587" r="4817"/>
+                    <a:stretch/>
                   </pic:blipFill>
-                  <pic:spPr>
+                  <pic:spPr bwMode="auto">
                     <a:xfrm>
                       <a:off x="0" y="0"/>
-                      <a:ext cx="4002074" cy="2645289"/>
+                      <a:ext cx="1497314" cy="2488206"/>
                     </a:xfrm>
                     <a:prstGeom prst="rect">
                       <a:avLst/>
                     </a:prstGeom>
+                    <a:ln>
+                      <a:noFill/>
+                    </a:ln>
+                    <a:extLst>
+                      <a:ext uri="{53640926-AAD7-44D8-BBD7-CCE9431645EC}">
+                        <a14:shadowObscured xmlns:a14="http://schemas.microsoft.com/office/drawing/2010/main"/>
+                      </a:ext>
+                    </a:extLst>
                   </pic:spPr>
                 </pic:pic>
               </a:graphicData>
@@ -209,15 +309,26 @@
       </w:r>
     </w:p>
     <w:p>
-      <w:r>
-        <w:rPr>
-          <w:noProof/>
-        </w:rPr>
-        <w:lastRenderedPageBreak/>
+      <w:pPr>
+        <w:rPr>
+          <w:noProof/>
+        </w:rPr>
+      </w:pPr>
+    </w:p>
+    <w:p>
+      <w:pPr>
+        <w:rPr>
+          <w:noProof/>
+        </w:rPr>
+      </w:pPr>
+      <w:r>
+        <w:rPr>
+          <w:noProof/>
+        </w:rPr>
         <w:drawing>
           <wp:inline distT="0" distB="0" distL="0" distR="0">
-            <wp:extent cx="2963082" cy="2040934"/>
-            <wp:effectExtent l="0" t="0" r="8890" b="0"/>
+            <wp:extent cx="4330029" cy="2559587"/>
+            <wp:effectExtent l="0" t="0" r="0" b="0"/>
             <wp:docPr id="6" name="Picture 6"/>
             <wp:cNvGraphicFramePr>
               <a:graphicFrameLocks xmlns:a="http://schemas.openxmlformats.org/drawingml/2006/main" noChangeAspect="1"/>
@@ -229,7 +340,7 @@
                     <pic:cNvPr id="6" name="IMG_20191201_161420.jpg"/>
                     <pic:cNvPicPr/>
                   </pic:nvPicPr>
-                  <pic:blipFill>
+                  <pic:blipFill rotWithShape="1">
                     <a:blip r:embed="rId6" cstate="print">
                       <a:extLst>
                         <a:ext uri="{28A0092B-C50C-407E-A947-70E740481C1C}">
@@ -237,18 +348,25 @@
                         </a:ext>
                       </a:extLst>
                     </a:blip>
-                    <a:stretch>
-                      <a:fillRect/>
-                    </a:stretch>
+                    <a:srcRect t="8272" b="5907"/>
+                    <a:stretch/>
                   </pic:blipFill>
-                  <pic:spPr>
+                  <pic:spPr bwMode="auto">
                     <a:xfrm>
                       <a:off x="0" y="0"/>
-                      <a:ext cx="2990004" cy="2059477"/>
+                      <a:ext cx="4397828" cy="2599664"/>
                     </a:xfrm>
                     <a:prstGeom prst="rect">
                       <a:avLst/>
                     </a:prstGeom>
+                    <a:ln>
+                      <a:noFill/>
+                    </a:ln>
+                    <a:extLst>
+                      <a:ext uri="{53640926-AAD7-44D8-BBD7-CCE9431645EC}">
+                        <a14:shadowObscured xmlns:a14="http://schemas.microsoft.com/office/drawing/2010/main"/>
+                      </a:ext>
+                    </a:extLst>
                   </pic:spPr>
                 </pic:pic>
               </a:graphicData>
@@ -259,14 +377,80 @@
       <w:r>
         <w:t xml:space="preserve"> </w:t>
       </w:r>
+    </w:p>
+    <w:p>
+      <w:pPr>
+        <w:rPr>
+          <w:noProof/>
+        </w:rPr>
+      </w:pPr>
+      <w:r>
+        <w:rPr>
+          <w:noProof/>
+        </w:rPr>
+        <w:drawing>
+          <wp:inline distT="0" distB="0" distL="0" distR="0" wp14:anchorId="45907FD9" wp14:editId="5385814C">
+            <wp:extent cx="2042985" cy="2604557"/>
+            <wp:effectExtent l="0" t="0" r="0" b="5715"/>
+            <wp:docPr id="20" name="Picture 20"/>
+            <wp:cNvGraphicFramePr>
+              <a:graphicFrameLocks xmlns:a="http://schemas.openxmlformats.org/drawingml/2006/main" noChangeAspect="1"/>
+            </wp:cNvGraphicFramePr>
+            <a:graphic xmlns:a="http://schemas.openxmlformats.org/drawingml/2006/main">
+              <a:graphicData uri="http://schemas.openxmlformats.org/drawingml/2006/picture">
+                <pic:pic xmlns:pic="http://schemas.openxmlformats.org/drawingml/2006/picture">
+                  <pic:nvPicPr>
+                    <pic:cNvPr id="7" name="IMG_20191201_161443.jpg"/>
+                    <pic:cNvPicPr/>
+                  </pic:nvPicPr>
+                  <pic:blipFill rotWithShape="1">
+                    <a:blip r:embed="rId7" cstate="print">
+                      <a:extLst>
+                        <a:ext uri="{28A0092B-C50C-407E-A947-70E740481C1C}">
+                          <a14:useLocalDpi xmlns:a14="http://schemas.microsoft.com/office/drawing/2010/main" val="0"/>
+                        </a:ext>
+                      </a:extLst>
+                    </a:blip>
+                    <a:srcRect l="3324" t="15734" r="44339"/>
+                    <a:stretch/>
+                  </pic:blipFill>
+                  <pic:spPr bwMode="auto">
+                    <a:xfrm>
+                      <a:off x="0" y="0"/>
+                      <a:ext cx="2088350" cy="2662392"/>
+                    </a:xfrm>
+                    <a:prstGeom prst="rect">
+                      <a:avLst/>
+                    </a:prstGeom>
+                    <a:ln>
+                      <a:noFill/>
+                    </a:ln>
+                    <a:extLst>
+                      <a:ext uri="{53640926-AAD7-44D8-BBD7-CCE9431645EC}">
+                        <a14:shadowObscured xmlns:a14="http://schemas.microsoft.com/office/drawing/2010/main"/>
+                      </a:ext>
+                    </a:extLst>
+                  </pic:spPr>
+                </pic:pic>
+              </a:graphicData>
+            </a:graphic>
+          </wp:inline>
+        </w:drawing>
+      </w:r>
+      <w:r>
+        <w:rPr>
+          <w:noProof/>
+        </w:rPr>
+        <w:t xml:space="preserve"> </w:t>
+      </w:r>
       <w:r>
         <w:rPr>
           <w:noProof/>
         </w:rPr>
         <w:drawing>
           <wp:inline distT="0" distB="0" distL="0" distR="0">
-            <wp:extent cx="2541182" cy="2012168"/>
-            <wp:effectExtent l="0" t="0" r="0" b="7620"/>
+            <wp:extent cx="1631462" cy="2602620"/>
+            <wp:effectExtent l="0" t="0" r="6985" b="7620"/>
             <wp:docPr id="7" name="Picture 7"/>
             <wp:cNvGraphicFramePr>
               <a:graphicFrameLocks xmlns:a="http://schemas.openxmlformats.org/drawingml/2006/main" noChangeAspect="1"/>
@@ -278,7 +462,7 @@
                     <pic:cNvPr id="7" name="IMG_20191201_161443.jpg"/>
                     <pic:cNvPicPr/>
                   </pic:nvPicPr>
-                  <pic:blipFill>
+                  <pic:blipFill rotWithShape="1">
                     <a:blip r:embed="rId7" cstate="print">
                       <a:extLst>
                         <a:ext uri="{28A0092B-C50C-407E-A947-70E740481C1C}">
@@ -286,18 +470,25 @@
                         </a:ext>
                       </a:extLst>
                     </a:blip>
-                    <a:stretch>
-                      <a:fillRect/>
-                    </a:stretch>
+                    <a:srcRect l="57310" t="13994"/>
+                    <a:stretch/>
                   </pic:blipFill>
-                  <pic:spPr>
+                  <pic:spPr bwMode="auto">
                     <a:xfrm>
                       <a:off x="0" y="0"/>
-                      <a:ext cx="2553556" cy="2021966"/>
+                      <a:ext cx="1674241" cy="2670863"/>
                     </a:xfrm>
                     <a:prstGeom prst="rect">
                       <a:avLst/>
                     </a:prstGeom>
+                    <a:ln>
+                      <a:noFill/>
+                    </a:ln>
+                    <a:extLst>
+                      <a:ext uri="{53640926-AAD7-44D8-BBD7-CCE9431645EC}">
+                        <a14:shadowObscured xmlns:a14="http://schemas.microsoft.com/office/drawing/2010/main"/>
+                      </a:ext>
+                    </a:extLst>
                   </pic:spPr>
                 </pic:pic>
               </a:graphicData>
@@ -305,16 +496,20 @@
           </wp:inline>
         </w:drawing>
       </w:r>
-    </w:p>
-    <w:p>
+      <w:r>
+        <w:rPr>
+          <w:noProof/>
+        </w:rPr>
+        <w:t xml:space="preserve"> </w:t>
+      </w:r>
       <w:r>
         <w:rPr>
           <w:noProof/>
         </w:rPr>
         <w:drawing>
           <wp:inline distT="0" distB="0" distL="0" distR="0">
-            <wp:extent cx="2547556" cy="4068046"/>
-            <wp:effectExtent l="0" t="0" r="5715" b="0"/>
+            <wp:extent cx="1670202" cy="2667049"/>
+            <wp:effectExtent l="0" t="0" r="6350" b="0"/>
             <wp:docPr id="8" name="Picture 8"/>
             <wp:cNvGraphicFramePr>
               <a:graphicFrameLocks xmlns:a="http://schemas.openxmlformats.org/drawingml/2006/main" noChangeAspect="1"/>
@@ -341,7 +536,7 @@
                   <pic:spPr>
                     <a:xfrm>
                       <a:off x="0" y="0"/>
-                      <a:ext cx="2558545" cy="4085594"/>
+                      <a:ext cx="1698795" cy="2712707"/>
                     </a:xfrm>
                     <a:prstGeom prst="rect">
                       <a:avLst/>
@@ -355,17 +550,22 @@
       </w:r>
     </w:p>
     <w:p>
-      <w:bookmarkStart w:id="5" w:name="_GoBack"/>
-      <w:r>
-        <w:rPr>
-          <w:noProof/>
-        </w:rPr>
-        <w:lastRenderedPageBreak/>
+      <w:pPr>
+        <w:rPr>
+          <w:noProof/>
+        </w:rPr>
+      </w:pPr>
+    </w:p>
+    <w:p>
+      <w:r>
+        <w:rPr>
+          <w:noProof/>
+        </w:rPr>
         <w:drawing>
-          <wp:inline distT="0" distB="0" distL="0" distR="0">
-            <wp:extent cx="5231219" cy="5176727"/>
-            <wp:effectExtent l="0" t="0" r="7620" b="5080"/>
-            <wp:docPr id="9" name="Picture 9"/>
+          <wp:inline distT="0" distB="0" distL="0" distR="0" wp14:anchorId="7027980F" wp14:editId="3A016F69">
+            <wp:extent cx="5577840" cy="2546350"/>
+            <wp:effectExtent l="133350" t="114300" r="156210" b="158750"/>
+            <wp:docPr id="14" name="Picture 14"/>
             <wp:cNvGraphicFramePr>
               <a:graphicFrameLocks xmlns:a="http://schemas.openxmlformats.org/drawingml/2006/main" noChangeAspect="1"/>
             </wp:cNvGraphicFramePr>
@@ -373,11 +573,94 @@
               <a:graphicData uri="http://schemas.openxmlformats.org/drawingml/2006/picture">
                 <pic:pic xmlns:pic="http://schemas.openxmlformats.org/drawingml/2006/picture">
                   <pic:nvPicPr>
-                    <pic:cNvPr id="9" name="overview-1.jpg"/>
+                    <pic:cNvPr id="9" name="overview-0.jpg"/>
+                    <pic:cNvPicPr/>
+                  </pic:nvPicPr>
+                  <pic:blipFill rotWithShape="1">
+                    <a:blip r:embed="rId9">
+                      <a:extLst>
+                        <a:ext uri="{28A0092B-C50C-407E-A947-70E740481C1C}">
+                          <a14:useLocalDpi xmlns:a14="http://schemas.microsoft.com/office/drawing/2010/main" val="0"/>
+                        </a:ext>
+                      </a:extLst>
+                    </a:blip>
+                    <a:srcRect t="2426" r="2674"/>
+                    <a:stretch/>
+                  </pic:blipFill>
+                  <pic:spPr bwMode="auto">
+                    <a:xfrm>
+                      <a:off x="0" y="0"/>
+                      <a:ext cx="5578269" cy="2546546"/>
+                    </a:xfrm>
+                    <a:prstGeom prst="rect">
+                      <a:avLst/>
+                    </a:prstGeom>
+                    <a:solidFill>
+                      <a:srgbClr val="FFFFFF">
+                        <a:shade val="85000"/>
+                      </a:srgbClr>
+                    </a:solidFill>
+                    <a:ln w="88900" cap="sq">
+                      <a:solidFill>
+                        <a:srgbClr val="FFFFFF"/>
+                      </a:solidFill>
+                      <a:miter lim="800000"/>
+                    </a:ln>
+                    <a:effectLst>
+                      <a:outerShdw blurRad="55000" dist="18000" dir="5400000" algn="tl" rotWithShape="0">
+                        <a:srgbClr val="000000">
+                          <a:alpha val="40000"/>
+                        </a:srgbClr>
+                      </a:outerShdw>
+                    </a:effectLst>
+                    <a:scene3d>
+                      <a:camera prst="orthographicFront"/>
+                      <a:lightRig rig="twoPt" dir="t">
+                        <a:rot lat="0" lon="0" rev="7200000"/>
+                      </a:lightRig>
+                    </a:scene3d>
+                    <a:sp3d>
+                      <a:bevelT w="25400" h="19050"/>
+                      <a:contourClr>
+                        <a:srgbClr val="FFFFFF"/>
+                      </a:contourClr>
+                    </a:sp3d>
+                    <a:extLst>
+                      <a:ext uri="{53640926-AAD7-44D8-BBD7-CCE9431645EC}">
+                        <a14:shadowObscured xmlns:a14="http://schemas.microsoft.com/office/drawing/2010/main"/>
+                      </a:ext>
+                    </a:extLst>
+                  </pic:spPr>
+                </pic:pic>
+              </a:graphicData>
+            </a:graphic>
+          </wp:inline>
+        </w:drawing>
+      </w:r>
+    </w:p>
+    <w:p/>
+    <w:p>
+      <w:r>
+        <w:rPr>
+          <w:noProof/>
+        </w:rPr>
+        <w:drawing>
+          <wp:inline distT="0" distB="0" distL="0" distR="0">
+            <wp:extent cx="4851595" cy="4958783"/>
+            <wp:effectExtent l="133350" t="114300" r="120650" b="165735"/>
+            <wp:docPr id="13" name="Picture 13"/>
+            <wp:cNvGraphicFramePr>
+              <a:graphicFrameLocks xmlns:a="http://schemas.openxmlformats.org/drawingml/2006/main" noChangeAspect="1"/>
+            </wp:cNvGraphicFramePr>
+            <a:graphic xmlns:a="http://schemas.openxmlformats.org/drawingml/2006/main">
+              <a:graphicData uri="http://schemas.openxmlformats.org/drawingml/2006/picture">
+                <pic:pic xmlns:pic="http://schemas.openxmlformats.org/drawingml/2006/picture">
+                  <pic:nvPicPr>
+                    <pic:cNvPr id="13" name="overview-1-1.jpg"/>
                     <pic:cNvPicPr/>
                   </pic:nvPicPr>
                   <pic:blipFill>
-                    <a:blip r:embed="rId9">
+                    <a:blip r:embed="rId10" cstate="print">
                       <a:extLst>
                         <a:ext uri="{28A0092B-C50C-407E-A947-70E740481C1C}">
                           <a14:useLocalDpi xmlns:a14="http://schemas.microsoft.com/office/drawing/2010/main" val="0"/>
@@ -391,11 +674,41 @@
                   <pic:spPr>
                     <a:xfrm>
                       <a:off x="0" y="0"/>
-                      <a:ext cx="5238198" cy="5183633"/>
+                      <a:ext cx="4889844" cy="4997877"/>
                     </a:xfrm>
                     <a:prstGeom prst="rect">
                       <a:avLst/>
                     </a:prstGeom>
+                    <a:solidFill>
+                      <a:srgbClr val="FFFFFF">
+                        <a:shade val="85000"/>
+                      </a:srgbClr>
+                    </a:solidFill>
+                    <a:ln w="88900" cap="sq">
+                      <a:solidFill>
+                        <a:srgbClr val="FFFFFF"/>
+                      </a:solidFill>
+                      <a:miter lim="800000"/>
+                    </a:ln>
+                    <a:effectLst>
+                      <a:outerShdw blurRad="55000" dist="18000" dir="5400000" algn="tl" rotWithShape="0">
+                        <a:srgbClr val="000000">
+                          <a:alpha val="40000"/>
+                        </a:srgbClr>
+                      </a:outerShdw>
+                    </a:effectLst>
+                    <a:scene3d>
+                      <a:camera prst="orthographicFront"/>
+                      <a:lightRig rig="twoPt" dir="t">
+                        <a:rot lat="0" lon="0" rev="7200000"/>
+                      </a:lightRig>
+                    </a:scene3d>
+                    <a:sp3d>
+                      <a:bevelT w="25400" h="19050"/>
+                      <a:contourClr>
+                        <a:srgbClr val="FFFFFF"/>
+                      </a:contourClr>
+                    </a:sp3d>
                   </pic:spPr>
                 </pic:pic>
               </a:graphicData>
@@ -403,15 +716,103 @@
           </wp:inline>
         </w:drawing>
       </w:r>
-      <w:bookmarkEnd w:id="5"/>
     </w:p>
     <w:p/>
     <w:p>
+      <w:pPr>
+        <w:rPr>
+          <w:noProof/>
+        </w:rPr>
+      </w:pPr>
+    </w:p>
+    <w:p>
       <w:r>
         <w:rPr>
           <w:noProof/>
         </w:rPr>
         <w:lastRenderedPageBreak/>
+        <w:drawing>
+          <wp:inline distT="0" distB="0" distL="0" distR="0">
+            <wp:extent cx="5478145" cy="3305908"/>
+            <wp:effectExtent l="114300" t="114300" r="141605" b="142240"/>
+            <wp:docPr id="15" name="Picture 15"/>
+            <wp:cNvGraphicFramePr>
+              <a:graphicFrameLocks xmlns:a="http://schemas.openxmlformats.org/drawingml/2006/main" noChangeAspect="1"/>
+            </wp:cNvGraphicFramePr>
+            <a:graphic xmlns:a="http://schemas.openxmlformats.org/drawingml/2006/main">
+              <a:graphicData uri="http://schemas.openxmlformats.org/drawingml/2006/picture">
+                <pic:pic xmlns:pic="http://schemas.openxmlformats.org/drawingml/2006/picture">
+                  <pic:nvPicPr>
+                    <pic:cNvPr id="15" name="overview-2.jpg"/>
+                    <pic:cNvPicPr/>
+                  </pic:nvPicPr>
+                  <pic:blipFill rotWithShape="1">
+                    <a:blip r:embed="rId11">
+                      <a:extLst>
+                        <a:ext uri="{28A0092B-C50C-407E-A947-70E740481C1C}">
+                          <a14:useLocalDpi xmlns:a14="http://schemas.microsoft.com/office/drawing/2010/main" val="0"/>
+                        </a:ext>
+                      </a:extLst>
+                    </a:blip>
+                    <a:srcRect l="4418" b="2559"/>
+                    <a:stretch/>
+                  </pic:blipFill>
+                  <pic:spPr bwMode="auto">
+                    <a:xfrm>
+                      <a:off x="0" y="0"/>
+                      <a:ext cx="5478292" cy="3305997"/>
+                    </a:xfrm>
+                    <a:prstGeom prst="rect">
+                      <a:avLst/>
+                    </a:prstGeom>
+                    <a:solidFill>
+                      <a:srgbClr val="FFFFFF">
+                        <a:shade val="85000"/>
+                      </a:srgbClr>
+                    </a:solidFill>
+                    <a:ln w="88900" cap="sq">
+                      <a:solidFill>
+                        <a:srgbClr val="FFFFFF"/>
+                      </a:solidFill>
+                      <a:miter lim="800000"/>
+                    </a:ln>
+                    <a:effectLst>
+                      <a:outerShdw blurRad="55000" dist="18000" dir="5400000" algn="tl" rotWithShape="0">
+                        <a:srgbClr val="000000">
+                          <a:alpha val="40000"/>
+                        </a:srgbClr>
+                      </a:outerShdw>
+                    </a:effectLst>
+                    <a:scene3d>
+                      <a:camera prst="orthographicFront"/>
+                      <a:lightRig rig="twoPt" dir="t">
+                        <a:rot lat="0" lon="0" rev="7200000"/>
+                      </a:lightRig>
+                    </a:scene3d>
+                    <a:sp3d>
+                      <a:bevelT w="25400" h="19050"/>
+                      <a:contourClr>
+                        <a:srgbClr val="FFFFFF"/>
+                      </a:contourClr>
+                    </a:sp3d>
+                    <a:extLst>
+                      <a:ext uri="{53640926-AAD7-44D8-BBD7-CCE9431645EC}">
+                        <a14:shadowObscured xmlns:a14="http://schemas.microsoft.com/office/drawing/2010/main"/>
+                      </a:ext>
+                    </a:extLst>
+                  </pic:spPr>
+                </pic:pic>
+              </a:graphicData>
+            </a:graphic>
+          </wp:inline>
+        </w:drawing>
+      </w:r>
+    </w:p>
+    <w:p>
+      <w:r>
+        <w:rPr>
+          <w:noProof/>
+        </w:rPr>
         <w:drawing>
           <wp:inline distT="0" distB="0" distL="0" distR="0">
             <wp:extent cx="1840407" cy="3295506"/>
@@ -428,7 +829,7 @@
                     <pic:cNvPicPr/>
                   </pic:nvPicPr>
                   <pic:blipFill>
-                    <a:blip r:embed="rId10">
+                    <a:blip r:embed="rId12">
                       <a:extLst>
                         <a:ext uri="{28A0092B-C50C-407E-A947-70E740481C1C}">
                           <a14:useLocalDpi xmlns:a14="http://schemas.microsoft.com/office/drawing/2010/main" val="0"/>
@@ -477,7 +878,7 @@
                     <pic:cNvPicPr/>
                   </pic:nvPicPr>
                   <pic:blipFill>
-                    <a:blip r:embed="rId11">
+                    <a:blip r:embed="rId13">
                       <a:extLst>
                         <a:ext uri="{28A0092B-C50C-407E-A947-70E740481C1C}">
                           <a14:useLocalDpi xmlns:a14="http://schemas.microsoft.com/office/drawing/2010/main" val="0"/>
@@ -526,7 +927,7 @@
                     <pic:cNvPicPr/>
                   </pic:nvPicPr>
                   <pic:blipFill rotWithShape="1">
-                    <a:blip r:embed="rId12">
+                    <a:blip r:embed="rId14">
                       <a:extLst>
                         <a:ext uri="{28A0092B-C50C-407E-A947-70E740481C1C}">
                           <a14:useLocalDpi xmlns:a14="http://schemas.microsoft.com/office/drawing/2010/main" val="0"/>
@@ -567,6 +968,7 @@
         <w:rPr>
           <w:noProof/>
         </w:rPr>
+        <w:lastRenderedPageBreak/>
         <w:drawing>
           <wp:inline distT="0" distB="0" distL="0" distR="0">
             <wp:extent cx="4235450" cy="2514600"/>
@@ -583,7 +985,7 @@
                     <pic:cNvPicPr/>
                   </pic:nvPicPr>
                   <pic:blipFill>
-                    <a:blip r:embed="rId13">
+                    <a:blip r:embed="rId15">
                       <a:extLst>
                         <a:ext uri="{28A0092B-C50C-407E-A947-70E740481C1C}">
                           <a14:useLocalDpi xmlns:a14="http://schemas.microsoft.com/office/drawing/2010/main" val="0"/>
@@ -616,7 +1018,6 @@
         <w:rPr>
           <w:noProof/>
         </w:rPr>
-        <w:lastRenderedPageBreak/>
         <w:drawing>
           <wp:inline distT="0" distB="0" distL="0" distR="0">
             <wp:extent cx="4838700" cy="2425700"/>
@@ -633,7 +1034,7 @@
                     <pic:cNvPicPr/>
                   </pic:nvPicPr>
                   <pic:blipFill>
-                    <a:blip r:embed="rId14">
+                    <a:blip r:embed="rId16">
                       <a:extLst>
                         <a:ext uri="{28A0092B-C50C-407E-A947-70E740481C1C}">
                           <a14:useLocalDpi xmlns:a14="http://schemas.microsoft.com/office/drawing/2010/main" val="0"/>
@@ -666,6 +1067,7 @@
         <w:rPr>
           <w:noProof/>
         </w:rPr>
+        <w:lastRenderedPageBreak/>
         <w:drawing>
           <wp:inline distT="0" distB="0" distL="0" distR="0">
             <wp:extent cx="5276850" cy="3549650"/>
@@ -682,7 +1084,7 @@
                     <pic:cNvPicPr/>
                   </pic:nvPicPr>
                   <pic:blipFill>
-                    <a:blip r:embed="rId15">
+                    <a:blip r:embed="rId17">
                       <a:extLst>
                         <a:ext uri="{28A0092B-C50C-407E-A947-70E740481C1C}">
                           <a14:useLocalDpi xmlns:a14="http://schemas.microsoft.com/office/drawing/2010/main" val="0"/>
@@ -732,6 +1134,304 @@
       </w:r>
       <w:bookmarkEnd w:id="7"/>
     </w:p>
+    <w:p>
+      <w:pPr>
+        <w:rPr>
+          <w:noProof/>
+        </w:rPr>
+      </w:pPr>
+    </w:p>
+    <w:p>
+      <w:r>
+        <w:rPr>
+          <w:noProof/>
+        </w:rPr>
+        <w:drawing>
+          <wp:inline distT="0" distB="0" distL="0" distR="0" wp14:anchorId="4E22E346" wp14:editId="2B75DF21">
+            <wp:extent cx="3051998" cy="2236470"/>
+            <wp:effectExtent l="114300" t="114300" r="110490" b="144780"/>
+            <wp:docPr id="16" name="Picture 16"/>
+            <wp:cNvGraphicFramePr>
+              <a:graphicFrameLocks xmlns:a="http://schemas.openxmlformats.org/drawingml/2006/main" noChangeAspect="1"/>
+            </wp:cNvGraphicFramePr>
+            <a:graphic xmlns:a="http://schemas.openxmlformats.org/drawingml/2006/main">
+              <a:graphicData uri="http://schemas.openxmlformats.org/drawingml/2006/picture">
+                <pic:pic xmlns:pic="http://schemas.openxmlformats.org/drawingml/2006/picture">
+                  <pic:nvPicPr>
+                    <pic:cNvPr id="9" name="stage-0.jpg"/>
+                    <pic:cNvPicPr/>
+                  </pic:nvPicPr>
+                  <pic:blipFill rotWithShape="1">
+                    <a:blip r:embed="rId18">
+                      <a:extLst>
+                        <a:ext uri="{28A0092B-C50C-407E-A947-70E740481C1C}">
+                          <a14:useLocalDpi xmlns:a14="http://schemas.microsoft.com/office/drawing/2010/main" val="0"/>
+                        </a:ext>
+                      </a:extLst>
+                    </a:blip>
+                    <a:srcRect l="10253" t="16933" r="4198" b="8267"/>
+                    <a:stretch/>
+                  </pic:blipFill>
+                  <pic:spPr bwMode="auto">
+                    <a:xfrm>
+                      <a:off x="0" y="0"/>
+                      <a:ext cx="3052975" cy="2237186"/>
+                    </a:xfrm>
+                    <a:prstGeom prst="rect">
+                      <a:avLst/>
+                    </a:prstGeom>
+                    <a:solidFill>
+                      <a:srgbClr val="FFFFFF">
+                        <a:shade val="85000"/>
+                      </a:srgbClr>
+                    </a:solidFill>
+                    <a:ln w="88900" cap="sq">
+                      <a:solidFill>
+                        <a:srgbClr val="FFFFFF"/>
+                      </a:solidFill>
+                      <a:miter lim="800000"/>
+                    </a:ln>
+                    <a:effectLst>
+                      <a:outerShdw blurRad="55000" dist="18000" dir="5400000" algn="tl" rotWithShape="0">
+                        <a:srgbClr val="000000">
+                          <a:alpha val="40000"/>
+                        </a:srgbClr>
+                      </a:outerShdw>
+                    </a:effectLst>
+                    <a:scene3d>
+                      <a:camera prst="orthographicFront"/>
+                      <a:lightRig rig="twoPt" dir="t">
+                        <a:rot lat="0" lon="0" rev="7200000"/>
+                      </a:lightRig>
+                    </a:scene3d>
+                    <a:sp3d>
+                      <a:bevelT w="25400" h="19050"/>
+                      <a:contourClr>
+                        <a:srgbClr val="FFFFFF"/>
+                      </a:contourClr>
+                    </a:sp3d>
+                    <a:extLst>
+                      <a:ext uri="{53640926-AAD7-44D8-BBD7-CCE9431645EC}">
+                        <a14:shadowObscured xmlns:a14="http://schemas.microsoft.com/office/drawing/2010/main"/>
+                      </a:ext>
+                    </a:extLst>
+                  </pic:spPr>
+                </pic:pic>
+              </a:graphicData>
+            </a:graphic>
+          </wp:inline>
+        </w:drawing>
+      </w:r>
+    </w:p>
+    <w:p>
+      <w:pPr>
+        <w:rPr>
+          <w:noProof/>
+        </w:rPr>
+      </w:pPr>
+    </w:p>
+    <w:p>
+      <w:pPr>
+        <w:rPr>
+          <w:noProof/>
+        </w:rPr>
+      </w:pPr>
+    </w:p>
+    <w:p>
+      <w:pPr>
+        <w:tabs>
+          <w:tab w:val="left" w:pos="3500"/>
+        </w:tabs>
+      </w:pPr>
+      <w:r>
+        <w:lastRenderedPageBreak/>
+        <w:tab/>
+      </w:r>
+      <w:r>
+        <w:rPr>
+          <w:noProof/>
+        </w:rPr>
+        <w:drawing>
+          <wp:inline distT="0" distB="0" distL="0" distR="0" wp14:anchorId="37FCC20E" wp14:editId="76AD64D4">
+            <wp:extent cx="4936995" cy="3502025"/>
+            <wp:effectExtent l="133350" t="114300" r="149860" b="155575"/>
+            <wp:docPr id="17" name="Picture 17"/>
+            <wp:cNvGraphicFramePr>
+              <a:graphicFrameLocks xmlns:a="http://schemas.openxmlformats.org/drawingml/2006/main" noChangeAspect="1"/>
+            </wp:cNvGraphicFramePr>
+            <a:graphic xmlns:a="http://schemas.openxmlformats.org/drawingml/2006/main">
+              <a:graphicData uri="http://schemas.openxmlformats.org/drawingml/2006/picture">
+                <pic:pic xmlns:pic="http://schemas.openxmlformats.org/drawingml/2006/picture">
+                  <pic:nvPicPr>
+                    <pic:cNvPr id="14" name="stage-1.jpg"/>
+                    <pic:cNvPicPr/>
+                  </pic:nvPicPr>
+                  <pic:blipFill rotWithShape="1">
+                    <a:blip r:embed="rId19">
+                      <a:extLst>
+                        <a:ext uri="{28A0092B-C50C-407E-A947-70E740481C1C}">
+                          <a14:useLocalDpi xmlns:a14="http://schemas.microsoft.com/office/drawing/2010/main" val="0"/>
+                        </a:ext>
+                      </a:extLst>
+                    </a:blip>
+                    <a:srcRect l="7366" t="5053" r="6465" b="8160"/>
+                    <a:stretch/>
+                  </pic:blipFill>
+                  <pic:spPr bwMode="auto">
+                    <a:xfrm>
+                      <a:off x="0" y="0"/>
+                      <a:ext cx="4938794" cy="3503301"/>
+                    </a:xfrm>
+                    <a:prstGeom prst="rect">
+                      <a:avLst/>
+                    </a:prstGeom>
+                    <a:solidFill>
+                      <a:srgbClr val="FFFFFF">
+                        <a:shade val="85000"/>
+                      </a:srgbClr>
+                    </a:solidFill>
+                    <a:ln w="88900" cap="sq">
+                      <a:solidFill>
+                        <a:srgbClr val="FFFFFF"/>
+                      </a:solidFill>
+                      <a:miter lim="800000"/>
+                    </a:ln>
+                    <a:effectLst>
+                      <a:outerShdw blurRad="55000" dist="18000" dir="5400000" algn="tl" rotWithShape="0">
+                        <a:srgbClr val="000000">
+                          <a:alpha val="40000"/>
+                        </a:srgbClr>
+                      </a:outerShdw>
+                    </a:effectLst>
+                    <a:scene3d>
+                      <a:camera prst="orthographicFront"/>
+                      <a:lightRig rig="twoPt" dir="t">
+                        <a:rot lat="0" lon="0" rev="7200000"/>
+                      </a:lightRig>
+                    </a:scene3d>
+                    <a:sp3d>
+                      <a:bevelT w="25400" h="19050"/>
+                      <a:contourClr>
+                        <a:srgbClr val="FFFFFF"/>
+                      </a:contourClr>
+                    </a:sp3d>
+                    <a:extLst>
+                      <a:ext uri="{53640926-AAD7-44D8-BBD7-CCE9431645EC}">
+                        <a14:shadowObscured xmlns:a14="http://schemas.microsoft.com/office/drawing/2010/main"/>
+                      </a:ext>
+                    </a:extLst>
+                  </pic:spPr>
+                </pic:pic>
+              </a:graphicData>
+            </a:graphic>
+          </wp:inline>
+        </w:drawing>
+      </w:r>
+    </w:p>
+    <w:p>
+      <w:pPr>
+        <w:tabs>
+          <w:tab w:val="left" w:pos="3500"/>
+        </w:tabs>
+        <w:rPr>
+          <w:noProof/>
+        </w:rPr>
+      </w:pPr>
+    </w:p>
+    <w:p>
+      <w:pPr>
+        <w:tabs>
+          <w:tab w:val="left" w:pos="3500"/>
+        </w:tabs>
+      </w:pPr>
+      <w:r>
+        <w:rPr>
+          <w:noProof/>
+        </w:rPr>
+        <w:drawing>
+          <wp:inline distT="0" distB="0" distL="0" distR="0" wp14:anchorId="23D46E26" wp14:editId="27926F10">
+            <wp:extent cx="5506032" cy="3706446"/>
+            <wp:effectExtent l="133350" t="114300" r="152400" b="161290"/>
+            <wp:docPr id="18" name="Picture 18"/>
+            <wp:cNvGraphicFramePr>
+              <a:graphicFrameLocks xmlns:a="http://schemas.openxmlformats.org/drawingml/2006/main" noChangeAspect="1"/>
+            </wp:cNvGraphicFramePr>
+            <a:graphic xmlns:a="http://schemas.openxmlformats.org/drawingml/2006/main">
+              <a:graphicData uri="http://schemas.openxmlformats.org/drawingml/2006/picture">
+                <pic:pic xmlns:pic="http://schemas.openxmlformats.org/drawingml/2006/picture">
+                  <pic:nvPicPr>
+                    <pic:cNvPr id="15" name="stage-2.jpg.jpeg"/>
+                    <pic:cNvPicPr/>
+                  </pic:nvPicPr>
+                  <pic:blipFill rotWithShape="1">
+                    <a:blip r:embed="rId20" cstate="print">
+                      <a:extLst>
+                        <a:ext uri="{28A0092B-C50C-407E-A947-70E740481C1C}">
+                          <a14:useLocalDpi xmlns:a14="http://schemas.microsoft.com/office/drawing/2010/main" val="0"/>
+                        </a:ext>
+                      </a:extLst>
+                    </a:blip>
+                    <a:srcRect l="1963" t="2527" r="1946" b="2384"/>
+                    <a:stretch/>
+                  </pic:blipFill>
+                  <pic:spPr bwMode="auto">
+                    <a:xfrm>
+                      <a:off x="0" y="0"/>
+                      <a:ext cx="5507495" cy="3707431"/>
+                    </a:xfrm>
+                    <a:prstGeom prst="rect">
+                      <a:avLst/>
+                    </a:prstGeom>
+                    <a:solidFill>
+                      <a:srgbClr val="FFFFFF">
+                        <a:shade val="85000"/>
+                      </a:srgbClr>
+                    </a:solidFill>
+                    <a:ln w="88900" cap="sq">
+                      <a:solidFill>
+                        <a:srgbClr val="FFFFFF"/>
+                      </a:solidFill>
+                      <a:miter lim="800000"/>
+                    </a:ln>
+                    <a:effectLst>
+                      <a:outerShdw blurRad="55000" dist="18000" dir="5400000" algn="tl" rotWithShape="0">
+                        <a:srgbClr val="000000">
+                          <a:alpha val="40000"/>
+                        </a:srgbClr>
+                      </a:outerShdw>
+                    </a:effectLst>
+                    <a:scene3d>
+                      <a:camera prst="orthographicFront"/>
+                      <a:lightRig rig="twoPt" dir="t">
+                        <a:rot lat="0" lon="0" rev="7200000"/>
+                      </a:lightRig>
+                    </a:scene3d>
+                    <a:sp3d>
+                      <a:bevelT w="25400" h="19050"/>
+                      <a:contourClr>
+                        <a:srgbClr val="FFFFFF"/>
+                      </a:contourClr>
+                    </a:sp3d>
+                    <a:extLst>
+                      <a:ext uri="{53640926-AAD7-44D8-BBD7-CCE9431645EC}">
+                        <a14:shadowObscured xmlns:a14="http://schemas.microsoft.com/office/drawing/2010/main"/>
+                      </a:ext>
+                    </a:extLst>
+                  </pic:spPr>
+                </pic:pic>
+              </a:graphicData>
+            </a:graphic>
+          </wp:inline>
+        </w:drawing>
+      </w:r>
+    </w:p>
+    <w:p>
+      <w:pPr>
+        <w:tabs>
+          <w:tab w:val="left" w:pos="3500"/>
+        </w:tabs>
+      </w:pPr>
+    </w:p>
     <w:p/>
     <w:p>
       <w:r>
@@ -745,7 +1445,6 @@
       </w:pPr>
       <w:bookmarkStart w:id="8" w:name="_Toc21978037"/>
       <w:r>
-        <w:lastRenderedPageBreak/>
         <w:t>3.7. Conclusions</w:t>
       </w:r>
       <w:bookmarkEnd w:id="8"/>

</xml_diff>